<commit_message>
Update Nhập môn kỹ thuật phần mềm.docx
</commit_message>
<xml_diff>
--- a/Nhập môn kỹ thuật phần mềm.docx
+++ b/Nhập môn kỹ thuật phần mềm.docx
@@ -15304,6 +15304,7 @@
     </w:p>
     <w:p>
       <w:pPr>
+        <w:jc w:val="center"/>
         <w:rPr>
           <w:b/>
           <w:bCs/>
@@ -15311,318 +15312,14 @@
       </w:pPr>
       <w:r>
         <w:rPr>
-          <w:b/>
-          <w:bCs/>
-        </w:rPr>
-        <w:t>Hello kjsdlkfjlsdkjfldfjlk</w:t>
-      </w:r>
-    </w:p>
-    <w:p>
-      <w:pPr>
-        <w:rPr>
-          <w:b/>
-          <w:bCs/>
-        </w:rPr>
-      </w:pPr>
-      <w:r>
-        <w:rPr>
-          <w:b/>
-          <w:bCs/>
-        </w:rPr>
-        <w:tab/>
-      </w:r>
-    </w:p>
-    <w:p>
-      <w:pPr>
-        <w:rPr>
-          <w:b/>
-          <w:bCs/>
-        </w:rPr>
-      </w:pPr>
-      <w:r>
-        <w:rPr>
-          <w:b/>
-          <w:bCs/>
-        </w:rPr>
-        <w:t>Đặt tên các điều khiển:</w:t>
-      </w:r>
-    </w:p>
-    <w:p>
-      <w:pPr>
-        <w:pStyle w:val="Heading4"/>
-        <w:numPr>
-          <w:ilvl w:val="0"/>
-          <w:numId w:val="0"/>
-        </w:numPr>
-        <w:ind w:left="864"/>
-      </w:pPr>
-      <w:r>
-        <w:t>4.1.2.2</w:t>
-      </w:r>
-    </w:p>
-    <w:p>
-      <w:pPr>
-        <w:rPr>
-          <w:b/>
-          <w:bCs/>
-        </w:rPr>
-      </w:pPr>
-      <w:r>
-        <w:rPr>
-          <w:b/>
-          <w:bCs/>
-        </w:rPr>
-        <w:t>Giao diện:</w:t>
-      </w:r>
-    </w:p>
-    <w:p>
-      <w:pPr>
-        <w:rPr>
-          <w:b/>
-          <w:bCs/>
-        </w:rPr>
-      </w:pPr>
-      <w:r>
-        <w:rPr>
-          <w:b/>
-          <w:bCs/>
-        </w:rPr>
-        <w:t>Đặt tên các điều khiển:</w:t>
-      </w:r>
-    </w:p>
-    <w:p/>
-    <w:p>
-      <w:pPr>
-        <w:pStyle w:val="Heading4"/>
-        <w:numPr>
-          <w:ilvl w:val="0"/>
-          <w:numId w:val="0"/>
-        </w:numPr>
-        <w:ind w:left="864"/>
-      </w:pPr>
-      <w:r>
-        <w:t>4.1.2.3</w:t>
-      </w:r>
-    </w:p>
-    <w:p>
-      <w:pPr>
-        <w:rPr>
-          <w:b/>
-          <w:bCs/>
-        </w:rPr>
-      </w:pPr>
-      <w:r>
-        <w:rPr>
-          <w:b/>
-          <w:bCs/>
-        </w:rPr>
-        <w:t>Giao diện:</w:t>
-      </w:r>
-    </w:p>
-    <w:p>
-      <w:pPr>
-        <w:rPr>
-          <w:b/>
-          <w:bCs/>
-        </w:rPr>
-      </w:pPr>
-      <w:r>
-        <w:rPr>
-          <w:b/>
-          <w:bCs/>
-        </w:rPr>
-        <w:t>Đặt tên các điều khiển:</w:t>
-      </w:r>
-    </w:p>
-    <w:p/>
-    <w:p>
-      <w:pPr>
-        <w:pStyle w:val="Heading4"/>
-        <w:numPr>
-          <w:ilvl w:val="0"/>
-          <w:numId w:val="0"/>
-        </w:numPr>
-        <w:ind w:left="864"/>
-      </w:pPr>
-      <w:r>
-        <w:t>4.1.2.4</w:t>
-      </w:r>
-    </w:p>
-    <w:p>
-      <w:pPr>
-        <w:rPr>
-          <w:b/>
-          <w:bCs/>
-        </w:rPr>
-      </w:pPr>
-      <w:r>
-        <w:rPr>
-          <w:b/>
-          <w:bCs/>
-        </w:rPr>
-        <w:t>Giao diện:</w:t>
-      </w:r>
-    </w:p>
-    <w:p>
-      <w:pPr>
-        <w:rPr>
-          <w:b/>
-          <w:bCs/>
-        </w:rPr>
-      </w:pPr>
-      <w:r>
-        <w:rPr>
-          <w:b/>
-          <w:bCs/>
-        </w:rPr>
-        <w:t>Đặt tên các điều khiển:</w:t>
-      </w:r>
-    </w:p>
-    <w:p/>
-    <w:p>
-      <w:pPr>
-        <w:pStyle w:val="Heading4"/>
-        <w:numPr>
-          <w:ilvl w:val="0"/>
-          <w:numId w:val="0"/>
-        </w:numPr>
-        <w:ind w:left="864"/>
-      </w:pPr>
-      <w:r>
-        <w:t>4.1.3.5</w:t>
-      </w:r>
-    </w:p>
-    <w:p>
-      <w:pPr>
-        <w:rPr>
-          <w:b/>
-          <w:bCs/>
-        </w:rPr>
-      </w:pPr>
-      <w:r>
-        <w:rPr>
-          <w:b/>
-          <w:bCs/>
-        </w:rPr>
-        <w:t>Giao diện:</w:t>
-      </w:r>
-    </w:p>
-    <w:p>
-      <w:pPr>
-        <w:rPr>
-          <w:b/>
-          <w:bCs/>
-        </w:rPr>
-      </w:pPr>
-      <w:r>
-        <w:rPr>
-          <w:b/>
-          <w:bCs/>
-        </w:rPr>
-        <w:t>Đặt tên các điều khiển:</w:t>
-      </w:r>
-    </w:p>
-    <w:p/>
-    <w:p>
-      <w:pPr>
-        <w:pStyle w:val="Heading3"/>
-        <w:numPr>
-          <w:ilvl w:val="0"/>
-          <w:numId w:val="0"/>
-        </w:numPr>
-        <w:ind w:left="720"/>
-      </w:pPr>
-      <w:bookmarkStart w:id="32" w:name="_Toc115097142"/>
-      <w:r>
-        <w:t>4.1.3 CỬA SỔ TỔNG HỢP THỐNG KÊ</w:t>
-      </w:r>
-      <w:bookmarkEnd w:id="32"/>
-    </w:p>
-    <w:p>
-      <w:pPr>
-        <w:rPr>
-          <w:b/>
-          <w:bCs/>
-        </w:rPr>
-      </w:pPr>
-      <w:r>
-        <w:rPr>
-          <w:b/>
-          <w:bCs/>
-        </w:rPr>
-        <w:t>Giao diện:</w:t>
-      </w:r>
-    </w:p>
-    <w:p>
-      <w:pPr>
-        <w:rPr>
-          <w:b/>
-          <w:bCs/>
-        </w:rPr>
-      </w:pPr>
-      <w:r>
-        <w:rPr>
-          <w:b/>
-          <w:bCs/>
-        </w:rPr>
-        <w:t>Đặt tên các điều khiển:</w:t>
-      </w:r>
-    </w:p>
-    <w:p/>
-    <w:p>
-      <w:pPr>
-        <w:pStyle w:val="Heading3"/>
-        <w:numPr>
-          <w:ilvl w:val="0"/>
-          <w:numId w:val="0"/>
-        </w:numPr>
-        <w:ind w:left="720"/>
-      </w:pPr>
-      <w:bookmarkStart w:id="33" w:name="_Toc115097143"/>
-      <w:r>
-        <w:t>4.1.4 CÁC GIAO DIỆN HỖ TRỢ KHÁC</w:t>
-      </w:r>
-      <w:bookmarkEnd w:id="33"/>
-    </w:p>
-    <w:p>
-      <w:pPr>
-        <w:pStyle w:val="Heading4"/>
-        <w:numPr>
-          <w:ilvl w:val="0"/>
-          <w:numId w:val="0"/>
-        </w:numPr>
-        <w:ind w:left="864"/>
-      </w:pPr>
-      <w:r>
-        <w:t>4.1.4.1 Cửa sổ chào:</w:t>
-      </w:r>
-    </w:p>
-    <w:p>
-      <w:pPr>
-        <w:rPr>
-          <w:b/>
-          <w:bCs/>
-        </w:rPr>
-      </w:pPr>
-      <w:r>
-        <w:rPr>
-          <w:b/>
-          <w:bCs/>
-        </w:rPr>
-        <w:t xml:space="preserve">Giao diện: </w:t>
-      </w:r>
-    </w:p>
-    <w:p>
-      <w:r>
-        <w:rPr>
           <w:noProof/>
         </w:rPr>
         <w:lastRenderedPageBreak/>
         <w:drawing>
-          <wp:inline distT="0" distB="0" distL="0" distR="0" wp14:anchorId="7F38AC22" wp14:editId="2F7D7CC2">
-            <wp:extent cx="5940425" cy="2891155"/>
-            <wp:effectExtent l="0" t="0" r="3175" b="4445"/>
-            <wp:docPr id="44" name="Picture 44"/>
+          <wp:inline distT="0" distB="0" distL="0" distR="0" wp14:anchorId="0F9CD022" wp14:editId="0DE9613A">
+            <wp:extent cx="4238625" cy="4029075"/>
+            <wp:effectExtent l="0" t="0" r="9525" b="9525"/>
+            <wp:docPr id="31" name="Picture 31"/>
             <wp:cNvGraphicFramePr>
               <a:graphicFrameLocks xmlns:a="http://schemas.openxmlformats.org/drawingml/2006/main" noChangeAspect="1"/>
             </wp:cNvGraphicFramePr>
@@ -15642,7 +15339,7 @@
                   <pic:spPr>
                     <a:xfrm>
                       <a:off x="0" y="0"/>
-                      <a:ext cx="5940425" cy="2891155"/>
+                      <a:ext cx="4238625" cy="4029075"/>
                     </a:xfrm>
                     <a:prstGeom prst="rect">
                       <a:avLst/>
@@ -15657,6 +15354,7 @@
     </w:p>
     <w:p>
       <w:pPr>
+        <w:jc w:val="center"/>
         <w:rPr>
           <w:b/>
           <w:bCs/>
@@ -15664,104 +15362,13 @@
       </w:pPr>
       <w:r>
         <w:rPr>
-          <w:b/>
-          <w:bCs/>
-        </w:rPr>
-        <w:t>Đặt tên các điều khiển:</w:t>
-      </w:r>
-    </w:p>
-    <w:p>
-      <w:pPr>
-        <w:pStyle w:val="Heading4"/>
-        <w:numPr>
-          <w:ilvl w:val="0"/>
-          <w:numId w:val="0"/>
-        </w:numPr>
-        <w:ind w:left="864"/>
-      </w:pPr>
-      <w:r>
-        <w:t>4.1.4.2 Cửa sổ</w:t>
-      </w:r>
-      <w:r>
-        <w:t xml:space="preserve"> giới thiệu</w:t>
-      </w:r>
-      <w:r>
-        <w:t>:</w:t>
-      </w:r>
-    </w:p>
-    <w:p>
-      <w:pPr>
-        <w:rPr>
-          <w:b/>
-          <w:bCs/>
-        </w:rPr>
-      </w:pPr>
-      <w:r>
-        <w:rPr>
-          <w:b/>
-          <w:bCs/>
-        </w:rPr>
-        <w:t>Giao diện</w:t>
-      </w:r>
-    </w:p>
-    <w:p>
-      <w:pPr>
-        <w:jc w:val="left"/>
-        <w:rPr>
-          <w:b/>
-          <w:bCs/>
-        </w:rPr>
-      </w:pPr>
-      <w:r>
-        <w:rPr>
-          <w:b/>
-          <w:bCs/>
-        </w:rPr>
-        <w:t>Đặt tên các điều khiển:</w:t>
-      </w:r>
-    </w:p>
-    <w:p/>
-    <w:p>
-      <w:pPr>
-        <w:pStyle w:val="Heading4"/>
-        <w:numPr>
-          <w:ilvl w:val="0"/>
-          <w:numId w:val="0"/>
-        </w:numPr>
-        <w:ind w:left="864"/>
-      </w:pPr>
-      <w:r>
-        <w:t>4.1.4.3 Cửa sổ đăng nhập:</w:t>
-      </w:r>
-    </w:p>
-    <w:p>
-      <w:pPr>
-        <w:rPr>
-          <w:b/>
-          <w:bCs/>
-        </w:rPr>
-      </w:pPr>
-      <w:r>
-        <w:rPr>
-          <w:b/>
-          <w:bCs/>
-        </w:rPr>
-        <w:t>Giao diện</w:t>
-      </w:r>
-    </w:p>
-    <w:p>
-      <w:pPr>
-        <w:jc w:val="center"/>
-      </w:pPr>
-      <w:r>
-        <w:rPr>
           <w:noProof/>
         </w:rPr>
         <w:drawing>
-          <wp:inline distT="0" distB="0" distL="0" distR="0" wp14:anchorId="02AC5EA3" wp14:editId="29B73E4D">
-            <wp:extent cx="4019550" cy="2171700"/>
-            <wp:effectExtent l="0" t="0" r="0" b="0"/>
-            <wp:docPr id="46" name="Picture 46"/>
+          <wp:inline distT="0" distB="0" distL="0" distR="0" wp14:anchorId="184123A9" wp14:editId="1601B82E">
+            <wp:extent cx="4171950" cy="4048125"/>
+            <wp:effectExtent l="0" t="0" r="0" b="9525"/>
+            <wp:docPr id="47" name="Picture 47"/>
             <wp:cNvGraphicFramePr>
               <a:graphicFrameLocks xmlns:a="http://schemas.openxmlformats.org/drawingml/2006/main" noChangeAspect="1"/>
             </wp:cNvGraphicFramePr>
@@ -15781,6 +15388,484 @@
                   <pic:spPr>
                     <a:xfrm>
                       <a:off x="0" y="0"/>
+                      <a:ext cx="4171950" cy="4048125"/>
+                    </a:xfrm>
+                    <a:prstGeom prst="rect">
+                      <a:avLst/>
+                    </a:prstGeom>
+                  </pic:spPr>
+                </pic:pic>
+              </a:graphicData>
+            </a:graphic>
+          </wp:inline>
+        </w:drawing>
+      </w:r>
+    </w:p>
+    <w:p>
+      <w:pPr>
+        <w:rPr>
+          <w:b/>
+          <w:bCs/>
+        </w:rPr>
+      </w:pPr>
+      <w:r>
+        <w:rPr>
+          <w:b/>
+          <w:bCs/>
+        </w:rPr>
+        <w:tab/>
+      </w:r>
+    </w:p>
+    <w:p>
+      <w:pPr>
+        <w:rPr>
+          <w:b/>
+          <w:bCs/>
+        </w:rPr>
+      </w:pPr>
+      <w:r>
+        <w:rPr>
+          <w:b/>
+          <w:bCs/>
+        </w:rPr>
+        <w:lastRenderedPageBreak/>
+        <w:t>Đặt tên các điều khiển:</w:t>
+      </w:r>
+    </w:p>
+    <w:p>
+      <w:pPr>
+        <w:pStyle w:val="Heading4"/>
+        <w:numPr>
+          <w:ilvl w:val="0"/>
+          <w:numId w:val="0"/>
+        </w:numPr>
+        <w:ind w:left="864"/>
+      </w:pPr>
+      <w:r>
+        <w:t>4.1.2.2</w:t>
+      </w:r>
+    </w:p>
+    <w:p>
+      <w:pPr>
+        <w:rPr>
+          <w:b/>
+          <w:bCs/>
+        </w:rPr>
+      </w:pPr>
+      <w:r>
+        <w:rPr>
+          <w:b/>
+          <w:bCs/>
+        </w:rPr>
+        <w:t>Giao diện:</w:t>
+      </w:r>
+    </w:p>
+    <w:p>
+      <w:pPr>
+        <w:rPr>
+          <w:b/>
+          <w:bCs/>
+        </w:rPr>
+      </w:pPr>
+      <w:r>
+        <w:rPr>
+          <w:b/>
+          <w:bCs/>
+        </w:rPr>
+        <w:t>Đặt tên các điều khiển:</w:t>
+      </w:r>
+    </w:p>
+    <w:p/>
+    <w:p>
+      <w:pPr>
+        <w:pStyle w:val="Heading4"/>
+        <w:numPr>
+          <w:ilvl w:val="0"/>
+          <w:numId w:val="0"/>
+        </w:numPr>
+        <w:ind w:left="864"/>
+      </w:pPr>
+      <w:r>
+        <w:t>4.1.2.3</w:t>
+      </w:r>
+    </w:p>
+    <w:p>
+      <w:pPr>
+        <w:rPr>
+          <w:b/>
+          <w:bCs/>
+        </w:rPr>
+      </w:pPr>
+      <w:r>
+        <w:rPr>
+          <w:b/>
+          <w:bCs/>
+        </w:rPr>
+        <w:t>Giao diện:</w:t>
+      </w:r>
+    </w:p>
+    <w:p>
+      <w:pPr>
+        <w:rPr>
+          <w:b/>
+          <w:bCs/>
+        </w:rPr>
+      </w:pPr>
+      <w:r>
+        <w:rPr>
+          <w:b/>
+          <w:bCs/>
+        </w:rPr>
+        <w:t>Đặt tên các điều khiển:</w:t>
+      </w:r>
+    </w:p>
+    <w:p/>
+    <w:p>
+      <w:pPr>
+        <w:pStyle w:val="Heading4"/>
+        <w:numPr>
+          <w:ilvl w:val="0"/>
+          <w:numId w:val="0"/>
+        </w:numPr>
+        <w:ind w:left="864"/>
+      </w:pPr>
+      <w:r>
+        <w:t>4.1.2.4</w:t>
+      </w:r>
+    </w:p>
+    <w:p>
+      <w:pPr>
+        <w:rPr>
+          <w:b/>
+          <w:bCs/>
+        </w:rPr>
+      </w:pPr>
+      <w:r>
+        <w:rPr>
+          <w:b/>
+          <w:bCs/>
+        </w:rPr>
+        <w:t>Giao diện:</w:t>
+      </w:r>
+    </w:p>
+    <w:p>
+      <w:pPr>
+        <w:rPr>
+          <w:b/>
+          <w:bCs/>
+        </w:rPr>
+      </w:pPr>
+      <w:r>
+        <w:rPr>
+          <w:b/>
+          <w:bCs/>
+        </w:rPr>
+        <w:t>Đặt tên các điều khiển:</w:t>
+      </w:r>
+    </w:p>
+    <w:p/>
+    <w:p>
+      <w:pPr>
+        <w:pStyle w:val="Heading4"/>
+        <w:numPr>
+          <w:ilvl w:val="0"/>
+          <w:numId w:val="0"/>
+        </w:numPr>
+        <w:ind w:left="864"/>
+      </w:pPr>
+      <w:r>
+        <w:t>4.1.3.5</w:t>
+      </w:r>
+    </w:p>
+    <w:p>
+      <w:pPr>
+        <w:rPr>
+          <w:b/>
+          <w:bCs/>
+        </w:rPr>
+      </w:pPr>
+      <w:r>
+        <w:rPr>
+          <w:b/>
+          <w:bCs/>
+        </w:rPr>
+        <w:t>Giao diện:</w:t>
+      </w:r>
+    </w:p>
+    <w:p>
+      <w:pPr>
+        <w:rPr>
+          <w:b/>
+          <w:bCs/>
+        </w:rPr>
+      </w:pPr>
+      <w:r>
+        <w:rPr>
+          <w:b/>
+          <w:bCs/>
+        </w:rPr>
+        <w:t>Đặt tên các điều khiển:</w:t>
+      </w:r>
+    </w:p>
+    <w:p/>
+    <w:p>
+      <w:pPr>
+        <w:pStyle w:val="Heading3"/>
+        <w:numPr>
+          <w:ilvl w:val="0"/>
+          <w:numId w:val="0"/>
+        </w:numPr>
+        <w:ind w:left="720"/>
+      </w:pPr>
+      <w:bookmarkStart w:id="32" w:name="_Toc115097142"/>
+      <w:r>
+        <w:t>4.1.3 CỬA SỔ TỔNG HỢP THỐNG KÊ</w:t>
+      </w:r>
+      <w:bookmarkEnd w:id="32"/>
+    </w:p>
+    <w:p>
+      <w:pPr>
+        <w:rPr>
+          <w:b/>
+          <w:bCs/>
+        </w:rPr>
+      </w:pPr>
+      <w:r>
+        <w:rPr>
+          <w:b/>
+          <w:bCs/>
+        </w:rPr>
+        <w:t>Giao diện:</w:t>
+      </w:r>
+    </w:p>
+    <w:p>
+      <w:pPr>
+        <w:rPr>
+          <w:b/>
+          <w:bCs/>
+        </w:rPr>
+      </w:pPr>
+      <w:r>
+        <w:rPr>
+          <w:b/>
+          <w:bCs/>
+        </w:rPr>
+        <w:t>Đặt tên các điều khiển:</w:t>
+      </w:r>
+    </w:p>
+    <w:p/>
+    <w:p>
+      <w:pPr>
+        <w:pStyle w:val="Heading3"/>
+        <w:numPr>
+          <w:ilvl w:val="0"/>
+          <w:numId w:val="0"/>
+        </w:numPr>
+        <w:ind w:left="720"/>
+      </w:pPr>
+      <w:bookmarkStart w:id="33" w:name="_Toc115097143"/>
+      <w:r>
+        <w:t>4.1.4 CÁC GIAO DIỆN HỖ TRỢ KHÁC</w:t>
+      </w:r>
+      <w:bookmarkEnd w:id="33"/>
+    </w:p>
+    <w:p>
+      <w:pPr>
+        <w:pStyle w:val="Heading4"/>
+        <w:numPr>
+          <w:ilvl w:val="0"/>
+          <w:numId w:val="0"/>
+        </w:numPr>
+        <w:ind w:left="864"/>
+      </w:pPr>
+      <w:r>
+        <w:t>4.1.4.1 Cửa sổ chào:</w:t>
+      </w:r>
+    </w:p>
+    <w:p>
+      <w:pPr>
+        <w:rPr>
+          <w:b/>
+          <w:bCs/>
+        </w:rPr>
+      </w:pPr>
+      <w:r>
+        <w:rPr>
+          <w:b/>
+          <w:bCs/>
+        </w:rPr>
+        <w:t xml:space="preserve">Giao diện: </w:t>
+      </w:r>
+    </w:p>
+    <w:p>
+      <w:r>
+        <w:rPr>
+          <w:noProof/>
+        </w:rPr>
+        <w:lastRenderedPageBreak/>
+        <w:drawing>
+          <wp:inline distT="0" distB="0" distL="0" distR="0" wp14:anchorId="7F38AC22" wp14:editId="2F7D7CC2">
+            <wp:extent cx="5940425" cy="2891155"/>
+            <wp:effectExtent l="0" t="0" r="3175" b="4445"/>
+            <wp:docPr id="44" name="Picture 44"/>
+            <wp:cNvGraphicFramePr>
+              <a:graphicFrameLocks xmlns:a="http://schemas.openxmlformats.org/drawingml/2006/main" noChangeAspect="1"/>
+            </wp:cNvGraphicFramePr>
+            <a:graphic xmlns:a="http://schemas.openxmlformats.org/drawingml/2006/main">
+              <a:graphicData uri="http://schemas.openxmlformats.org/drawingml/2006/picture">
+                <pic:pic xmlns:pic="http://schemas.openxmlformats.org/drawingml/2006/picture">
+                  <pic:nvPicPr>
+                    <pic:cNvPr id="1" name=""/>
+                    <pic:cNvPicPr/>
+                  </pic:nvPicPr>
+                  <pic:blipFill>
+                    <a:blip r:embed="rId52"/>
+                    <a:stretch>
+                      <a:fillRect/>
+                    </a:stretch>
+                  </pic:blipFill>
+                  <pic:spPr>
+                    <a:xfrm>
+                      <a:off x="0" y="0"/>
+                      <a:ext cx="5940425" cy="2891155"/>
+                    </a:xfrm>
+                    <a:prstGeom prst="rect">
+                      <a:avLst/>
+                    </a:prstGeom>
+                  </pic:spPr>
+                </pic:pic>
+              </a:graphicData>
+            </a:graphic>
+          </wp:inline>
+        </w:drawing>
+      </w:r>
+    </w:p>
+    <w:p>
+      <w:pPr>
+        <w:rPr>
+          <w:b/>
+          <w:bCs/>
+        </w:rPr>
+      </w:pPr>
+      <w:r>
+        <w:rPr>
+          <w:b/>
+          <w:bCs/>
+        </w:rPr>
+        <w:t>Đặt tên các điều khiển:</w:t>
+      </w:r>
+    </w:p>
+    <w:p>
+      <w:pPr>
+        <w:pStyle w:val="Heading4"/>
+        <w:numPr>
+          <w:ilvl w:val="0"/>
+          <w:numId w:val="0"/>
+        </w:numPr>
+        <w:ind w:left="864"/>
+      </w:pPr>
+      <w:r>
+        <w:t>4.1.4.2 Cửa sổ</w:t>
+      </w:r>
+      <w:r>
+        <w:t xml:space="preserve"> giới thiệu</w:t>
+      </w:r>
+      <w:r>
+        <w:t>:</w:t>
+      </w:r>
+    </w:p>
+    <w:p>
+      <w:pPr>
+        <w:rPr>
+          <w:b/>
+          <w:bCs/>
+        </w:rPr>
+      </w:pPr>
+      <w:r>
+        <w:rPr>
+          <w:b/>
+          <w:bCs/>
+        </w:rPr>
+        <w:t>Giao diện</w:t>
+      </w:r>
+    </w:p>
+    <w:p>
+      <w:pPr>
+        <w:jc w:val="left"/>
+        <w:rPr>
+          <w:b/>
+          <w:bCs/>
+        </w:rPr>
+      </w:pPr>
+      <w:r>
+        <w:rPr>
+          <w:b/>
+          <w:bCs/>
+        </w:rPr>
+        <w:t>Đặt tên các điều khiển:</w:t>
+      </w:r>
+    </w:p>
+    <w:p/>
+    <w:p>
+      <w:pPr>
+        <w:pStyle w:val="Heading4"/>
+        <w:numPr>
+          <w:ilvl w:val="0"/>
+          <w:numId w:val="0"/>
+        </w:numPr>
+        <w:ind w:left="864"/>
+      </w:pPr>
+      <w:r>
+        <w:t>4.1.4.3 Cửa sổ đăng nhập:</w:t>
+      </w:r>
+    </w:p>
+    <w:p>
+      <w:pPr>
+        <w:rPr>
+          <w:b/>
+          <w:bCs/>
+        </w:rPr>
+      </w:pPr>
+      <w:r>
+        <w:rPr>
+          <w:b/>
+          <w:bCs/>
+        </w:rPr>
+        <w:t>Giao diện</w:t>
+      </w:r>
+    </w:p>
+    <w:p>
+      <w:pPr>
+        <w:jc w:val="center"/>
+      </w:pPr>
+      <w:r>
+        <w:rPr>
+          <w:noProof/>
+        </w:rPr>
+        <w:drawing>
+          <wp:inline distT="0" distB="0" distL="0" distR="0" wp14:anchorId="02AC5EA3" wp14:editId="29B73E4D">
+            <wp:extent cx="4019550" cy="2171700"/>
+            <wp:effectExtent l="0" t="0" r="0" b="0"/>
+            <wp:docPr id="46" name="Picture 46"/>
+            <wp:cNvGraphicFramePr>
+              <a:graphicFrameLocks xmlns:a="http://schemas.openxmlformats.org/drawingml/2006/main" noChangeAspect="1"/>
+            </wp:cNvGraphicFramePr>
+            <a:graphic xmlns:a="http://schemas.openxmlformats.org/drawingml/2006/main">
+              <a:graphicData uri="http://schemas.openxmlformats.org/drawingml/2006/picture">
+                <pic:pic xmlns:pic="http://schemas.openxmlformats.org/drawingml/2006/picture">
+                  <pic:nvPicPr>
+                    <pic:cNvPr id="1" name=""/>
+                    <pic:cNvPicPr/>
+                  </pic:nvPicPr>
+                  <pic:blipFill>
+                    <a:blip r:embed="rId53"/>
+                    <a:stretch>
+                      <a:fillRect/>
+                    </a:stretch>
+                  </pic:blipFill>
+                  <pic:spPr>
+                    <a:xfrm>
+                      <a:off x="0" y="0"/>
                       <a:ext cx="4019550" cy="2171700"/>
                     </a:xfrm>
                     <a:prstGeom prst="rect">
@@ -16235,7 +16320,15 @@
         <w:ind w:left="864"/>
       </w:pPr>
       <w:r>
-        <w:t>4.2.3.1 Sp_BangDiem()</w:t>
+        <w:t>4.2.3.1 Sp_</w:t>
+      </w:r>
+      <w:proofErr w:type="gramStart"/>
+      <w:r>
+        <w:t>BangDiem(</w:t>
+      </w:r>
+      <w:proofErr w:type="gramEnd"/>
+      <w:r>
+        <w:t>)</w:t>
       </w:r>
     </w:p>
     <w:p>
@@ -16248,7 +16341,15 @@
         <w:ind w:left="864"/>
       </w:pPr>
       <w:r>
-        <w:t>4.2.3.2 Sp_DoanhThu()</w:t>
+        <w:t>4.2.3.2 Sp_</w:t>
+      </w:r>
+      <w:proofErr w:type="gramStart"/>
+      <w:r>
+        <w:t>DoanhThu(</w:t>
+      </w:r>
+      <w:proofErr w:type="gramEnd"/>
+      <w:r>
+        <w:t>)</w:t>
       </w:r>
     </w:p>
     <w:p>
@@ -16261,7 +16362,15 @@
         <w:ind w:left="864"/>
       </w:pPr>
       <w:r>
-        <w:t>4.2.3.3 Sp_LuongNguoiHoc()</w:t>
+        <w:t>4.2.3.3 Sp_</w:t>
+      </w:r>
+      <w:proofErr w:type="gramStart"/>
+      <w:r>
+        <w:t>LuongNguoiHoc(</w:t>
+      </w:r>
+      <w:proofErr w:type="gramEnd"/>
+      <w:r>
+        <w:t>)</w:t>
       </w:r>
     </w:p>
     <w:p>
@@ -16274,7 +16383,15 @@
         <w:ind w:left="864"/>
       </w:pPr>
       <w:r>
-        <w:t>4.3.3.4 Sp_DiemChuyenDe()</w:t>
+        <w:t>4.3.3.4 Sp_</w:t>
+      </w:r>
+      <w:proofErr w:type="gramStart"/>
+      <w:r>
+        <w:t>DiemChuyenDe(</w:t>
+      </w:r>
+      <w:proofErr w:type="gramEnd"/>
+      <w:r>
+        <w:t>)</w:t>
       </w:r>
     </w:p>
     <w:p/>
@@ -16294,8 +16411,8 @@
       </w:pPr>
     </w:p>
     <w:sectPr>
-      <w:headerReference w:type="default" r:id="rId52"/>
-      <w:footerReference w:type="default" r:id="rId53"/>
+      <w:headerReference w:type="default" r:id="rId54"/>
+      <w:footerReference w:type="default" r:id="rId55"/>
       <w:pgSz w:w="11907" w:h="16840" w:code="9"/>
       <w:pgMar w:top="1134" w:right="851" w:bottom="1134" w:left="1701" w:header="567" w:footer="567" w:gutter="0"/>
       <w:pgBorders w:display="firstPage">

</xml_diff>